<commit_message>
We added the lectures' requirements to the requirement doc
</commit_message>
<xml_diff>
--- a/1 Requirements and ERD/Drug dispensing software requirements.docx
+++ b/1 Requirements and ERD/Drug dispensing software requirements.docx
@@ -5,6 +5,7 @@
     <w:p>
       <w:pPr>
         <w:pStyle w:val="Title"/>
+        <w:spacing w:line="360" w:lineRule="auto"/>
       </w:pPr>
       <w:r>
         <w:t>Drug dispensing software requirements</w:t>
@@ -13,6 +14,7 @@
     <w:p>
       <w:pPr>
         <w:pStyle w:val="Heading1"/>
+        <w:spacing w:line="360" w:lineRule="auto"/>
       </w:pPr>
       <w:r>
         <w:t>Drug dispensing objectives</w:t>
@@ -20,6 +22,7 @@
     </w:p>
     <w:p>
       <w:pPr>
+        <w:spacing w:line="360" w:lineRule="auto"/>
         <w:rPr>
           <w:sz w:val="24"/>
           <w:szCs w:val="24"/>
@@ -43,6 +46,7 @@
     <w:p>
       <w:pPr>
         <w:pStyle w:val="Heading1"/>
+        <w:spacing w:line="360" w:lineRule="auto"/>
       </w:pPr>
       <w:r>
         <w:t>Process of drug dispensing</w:t>
@@ -50,70 +54,30 @@
     </w:p>
     <w:p>
       <w:pPr>
-        <w:rPr>
-          <w:sz w:val="24"/>
-          <w:szCs w:val="24"/>
-        </w:rPr>
-      </w:pPr>
-      <w:r>
-        <w:rPr>
-          <w:sz w:val="24"/>
-          <w:szCs w:val="24"/>
-        </w:rPr>
-        <w:t xml:space="preserve">In the process, each entity </w:t>
-      </w:r>
-      <w:r>
-        <w:rPr>
-          <w:sz w:val="24"/>
-          <w:szCs w:val="24"/>
-        </w:rPr>
-        <w:t xml:space="preserve">involved </w:t>
-      </w:r>
-      <w:r>
-        <w:rPr>
-          <w:sz w:val="24"/>
-          <w:szCs w:val="24"/>
-        </w:rPr>
-        <w:t xml:space="preserve">must </w:t>
-      </w:r>
-      <w:r>
-        <w:rPr>
-          <w:sz w:val="24"/>
-          <w:szCs w:val="24"/>
-        </w:rPr>
-        <w:t xml:space="preserve">perform </w:t>
-      </w:r>
-      <w:r>
-        <w:rPr>
-          <w:sz w:val="24"/>
-          <w:szCs w:val="24"/>
-        </w:rPr>
-        <w:t xml:space="preserve">only </w:t>
-      </w:r>
-      <w:r>
-        <w:rPr>
-          <w:sz w:val="24"/>
-          <w:szCs w:val="24"/>
-        </w:rPr>
-        <w:t xml:space="preserve">its suited actions. One entity must not, in whatever case, perform an action reserved for another </w:t>
-      </w:r>
-      <w:r>
-        <w:rPr>
-          <w:sz w:val="24"/>
-          <w:szCs w:val="24"/>
-        </w:rPr>
-        <w:t>one</w:t>
-      </w:r>
-      <w:r>
-        <w:rPr>
-          <w:sz w:val="24"/>
-          <w:szCs w:val="24"/>
-        </w:rPr>
-        <w:t xml:space="preserve">. For instance, a nurse must not be able to perform an action reserved for a doctor such as prescribing a drug. </w:t>
-      </w:r>
-    </w:p>
-    <w:p>
-      <w:pPr>
+        <w:spacing w:line="360" w:lineRule="auto"/>
+        <w:rPr>
+          <w:sz w:val="24"/>
+          <w:szCs w:val="24"/>
+        </w:rPr>
+      </w:pPr>
+      <w:r>
+        <w:rPr>
+          <w:sz w:val="24"/>
+          <w:szCs w:val="24"/>
+        </w:rPr>
+        <w:t xml:space="preserve">In the process of dispensing drugs, each involved entity must </w:t>
+      </w:r>
+      <w:r>
+        <w:rPr>
+          <w:sz w:val="24"/>
+          <w:szCs w:val="24"/>
+        </w:rPr>
+        <w:t xml:space="preserve">only perform its suited actions. One entity must not, in whatever case, perform an action reserved for another entity. For instance, a nurse must not be able to perform an action reserved for a doctor such as prescribing a drug. </w:t>
+      </w:r>
+    </w:p>
+    <w:p>
+      <w:pPr>
+        <w:spacing w:line="360" w:lineRule="auto"/>
         <w:rPr>
           <w:sz w:val="24"/>
           <w:szCs w:val="24"/>
@@ -134,6 +98,7 @@
           <w:ilvl w:val="0"/>
           <w:numId w:val="1"/>
         </w:numPr>
+        <w:spacing w:line="360" w:lineRule="auto"/>
         <w:rPr>
           <w:sz w:val="24"/>
           <w:szCs w:val="24"/>
@@ -154,6 +119,7 @@
           <w:ilvl w:val="0"/>
           <w:numId w:val="1"/>
         </w:numPr>
+        <w:spacing w:line="360" w:lineRule="auto"/>
         <w:rPr>
           <w:sz w:val="24"/>
           <w:szCs w:val="24"/>
@@ -174,6 +140,7 @@
           <w:ilvl w:val="0"/>
           <w:numId w:val="1"/>
         </w:numPr>
+        <w:spacing w:line="360" w:lineRule="auto"/>
         <w:rPr>
           <w:sz w:val="24"/>
           <w:szCs w:val="24"/>
@@ -205,30 +172,14 @@
           <w:sz w:val="24"/>
           <w:szCs w:val="24"/>
         </w:rPr>
-        <w:t xml:space="preserve">a </w:t>
-      </w:r>
-      <w:proofErr w:type="gramStart"/>
-      <w:r>
-        <w:rPr>
-          <w:sz w:val="24"/>
-          <w:szCs w:val="24"/>
-        </w:rPr>
-        <w:t>drug</w:t>
-      </w:r>
-      <w:r>
-        <w:rPr>
-          <w:sz w:val="24"/>
-          <w:szCs w:val="24"/>
-        </w:rPr>
-        <w:t>;</w:t>
-      </w:r>
-      <w:proofErr w:type="gramEnd"/>
-      <w:r>
-        <w:rPr>
-          <w:sz w:val="24"/>
-          <w:szCs w:val="24"/>
-        </w:rPr>
-        <w:t xml:space="preserve"> </w:t>
+        <w:t>a drug</w:t>
+      </w:r>
+      <w:r>
+        <w:rPr>
+          <w:sz w:val="24"/>
+          <w:szCs w:val="24"/>
+        </w:rPr>
+        <w:t xml:space="preserve">; </w:t>
       </w:r>
       <w:r>
         <w:rPr>
@@ -273,6 +224,7 @@
           <w:ilvl w:val="0"/>
           <w:numId w:val="1"/>
         </w:numPr>
+        <w:spacing w:line="360" w:lineRule="auto"/>
         <w:rPr>
           <w:sz w:val="24"/>
           <w:szCs w:val="24"/>
@@ -349,6 +301,7 @@
           <w:ilvl w:val="0"/>
           <w:numId w:val="1"/>
         </w:numPr>
+        <w:spacing w:line="360" w:lineRule="auto"/>
         <w:rPr>
           <w:sz w:val="24"/>
           <w:szCs w:val="24"/>
@@ -369,31 +322,18 @@
           <w:ilvl w:val="0"/>
           <w:numId w:val="1"/>
         </w:numPr>
-        <w:rPr>
-          <w:sz w:val="24"/>
-          <w:szCs w:val="24"/>
-        </w:rPr>
-      </w:pPr>
-      <w:r>
-        <w:rPr>
-          <w:sz w:val="24"/>
-          <w:szCs w:val="24"/>
-        </w:rPr>
-        <w:t>Assess a potential problem that might be associated with the use of a prescribed drug</w:t>
-      </w:r>
-      <w:r>
-        <w:rPr>
-          <w:sz w:val="24"/>
-          <w:szCs w:val="24"/>
-        </w:rPr>
-        <w:t xml:space="preserve"> an</w:t>
-      </w:r>
-      <w:r>
-        <w:rPr>
-          <w:sz w:val="24"/>
-          <w:szCs w:val="24"/>
-        </w:rPr>
-        <w:t xml:space="preserve"> </w:t>
+        <w:spacing w:line="360" w:lineRule="auto"/>
+        <w:rPr>
+          <w:sz w:val="24"/>
+          <w:szCs w:val="24"/>
+        </w:rPr>
+      </w:pPr>
+      <w:r>
+        <w:rPr>
+          <w:sz w:val="24"/>
+          <w:szCs w:val="24"/>
+        </w:rPr>
+        <w:t xml:space="preserve">Assess a potential problem that might be associated with the use of a prescribed drug. </w:t>
       </w:r>
     </w:p>
     <w:p>
@@ -403,6 +343,7 @@
           <w:ilvl w:val="0"/>
           <w:numId w:val="1"/>
         </w:numPr>
+        <w:spacing w:line="360" w:lineRule="auto"/>
         <w:rPr>
           <w:sz w:val="24"/>
           <w:szCs w:val="24"/>
@@ -418,6 +359,7 @@
     </w:p>
     <w:p>
       <w:pPr>
+        <w:spacing w:line="360" w:lineRule="auto"/>
         <w:rPr>
           <w:sz w:val="24"/>
           <w:szCs w:val="24"/>
@@ -445,6 +387,7 @@
           <w:ilvl w:val="0"/>
           <w:numId w:val="2"/>
         </w:numPr>
+        <w:spacing w:line="360" w:lineRule="auto"/>
         <w:rPr>
           <w:sz w:val="24"/>
           <w:szCs w:val="24"/>
@@ -490,37 +433,7 @@
           <w:sz w:val="24"/>
           <w:szCs w:val="24"/>
         </w:rPr>
-        <w:t xml:space="preserve"> </w:t>
-      </w:r>
-      <w:proofErr w:type="gramStart"/>
-      <w:r>
-        <w:rPr>
-          <w:sz w:val="24"/>
-          <w:szCs w:val="24"/>
-        </w:rPr>
-        <w:t>has to</w:t>
-      </w:r>
-      <w:proofErr w:type="gramEnd"/>
-      <w:r>
-        <w:rPr>
-          <w:sz w:val="24"/>
-          <w:szCs w:val="24"/>
-        </w:rPr>
-        <w:t xml:space="preserve"> use some data and measurements to achieve this</w:t>
-      </w:r>
-      <w:r>
-        <w:rPr>
-          <w:sz w:val="24"/>
-          <w:szCs w:val="24"/>
-        </w:rPr>
-        <w:t>;</w:t>
-      </w:r>
-      <w:r>
-        <w:rPr>
-          <w:sz w:val="24"/>
-          <w:szCs w:val="24"/>
-        </w:rPr>
-        <w:t xml:space="preserve"> </w:t>
+        <w:t xml:space="preserve"> has to use some data and measurements to achieve this. </w:t>
       </w:r>
       <w:r>
         <w:rPr>
@@ -537,16 +450,18 @@
           <w:ilvl w:val="0"/>
           <w:numId w:val="2"/>
         </w:numPr>
-        <w:rPr>
-          <w:sz w:val="24"/>
-          <w:szCs w:val="24"/>
-        </w:rPr>
-      </w:pPr>
-      <w:r>
-        <w:rPr>
-          <w:sz w:val="24"/>
-          <w:szCs w:val="24"/>
-        </w:rPr>
+        <w:spacing w:line="360" w:lineRule="auto"/>
+        <w:rPr>
+          <w:sz w:val="24"/>
+          <w:szCs w:val="24"/>
+        </w:rPr>
+      </w:pPr>
+      <w:r>
+        <w:rPr>
+          <w:sz w:val="24"/>
+          <w:szCs w:val="24"/>
+        </w:rPr>
+        <w:lastRenderedPageBreak/>
         <w:t>c</w:t>
       </w:r>
       <w:r>
@@ -554,23 +469,7 @@
           <w:sz w:val="24"/>
           <w:szCs w:val="24"/>
         </w:rPr>
-        <w:t xml:space="preserve">an review the pharmaceutical and therapeutic suitability of a prescribed drug </w:t>
-      </w:r>
-      <w:proofErr w:type="gramStart"/>
-      <w:r>
-        <w:rPr>
-          <w:sz w:val="24"/>
-          <w:szCs w:val="24"/>
-        </w:rPr>
-        <w:t>in the event that</w:t>
-      </w:r>
-      <w:proofErr w:type="gramEnd"/>
-      <w:r>
-        <w:rPr>
-          <w:sz w:val="24"/>
-          <w:szCs w:val="24"/>
-        </w:rPr>
-        <w:t xml:space="preserve"> a pharmacist is not present, especially for drugs like painkillers and antibiotics. </w:t>
+        <w:t xml:space="preserve">an review the pharmaceutical and therapeutic suitability of a prescribed drug in the event that a pharmacist is not present, especially for drugs like painkillers and antibiotics. </w:t>
       </w:r>
     </w:p>
     <w:p>
@@ -580,6 +479,7 @@
           <w:ilvl w:val="0"/>
           <w:numId w:val="2"/>
         </w:numPr>
+        <w:spacing w:line="360" w:lineRule="auto"/>
         <w:rPr>
           <w:sz w:val="24"/>
           <w:szCs w:val="24"/>
@@ -599,6 +499,26 @@
         </w:rPr>
         <w:t>heck if the medication has not expired and update a pharmacist in case.</w:t>
       </w:r>
+    </w:p>
+    <w:p>
+      <w:pPr>
+        <w:pStyle w:val="ListParagraph"/>
+        <w:spacing w:line="360" w:lineRule="auto"/>
+        <w:rPr>
+          <w:sz w:val="24"/>
+          <w:szCs w:val="24"/>
+        </w:rPr>
+      </w:pPr>
+    </w:p>
+    <w:p>
+      <w:pPr>
+        <w:pStyle w:val="ListParagraph"/>
+        <w:spacing w:line="360" w:lineRule="auto"/>
+        <w:rPr>
+          <w:sz w:val="24"/>
+          <w:szCs w:val="24"/>
+        </w:rPr>
+      </w:pPr>
     </w:p>
     <w:p>
       <w:pPr>
@@ -607,6 +527,7 @@
           <w:ilvl w:val="0"/>
           <w:numId w:val="2"/>
         </w:numPr>
+        <w:spacing w:line="360" w:lineRule="auto"/>
         <w:rPr>
           <w:sz w:val="24"/>
           <w:szCs w:val="24"/>
@@ -648,6 +569,7 @@
           <w:ilvl w:val="0"/>
           <w:numId w:val="5"/>
         </w:numPr>
+        <w:spacing w:line="360" w:lineRule="auto"/>
         <w:rPr>
           <w:sz w:val="24"/>
           <w:szCs w:val="24"/>
@@ -682,6 +604,7 @@
           <w:ilvl w:val="0"/>
           <w:numId w:val="5"/>
         </w:numPr>
+        <w:spacing w:line="360" w:lineRule="auto"/>
         <w:rPr>
           <w:sz w:val="24"/>
           <w:szCs w:val="24"/>
@@ -723,6 +646,7 @@
           <w:ilvl w:val="0"/>
           <w:numId w:val="5"/>
         </w:numPr>
+        <w:spacing w:line="360" w:lineRule="auto"/>
         <w:rPr>
           <w:sz w:val="24"/>
           <w:szCs w:val="24"/>
@@ -740,17 +664,8 @@
           <w:sz w:val="24"/>
           <w:szCs w:val="24"/>
         </w:rPr>
-        <w:t xml:space="preserve">ate </w:t>
-      </w:r>
-      <w:proofErr w:type="gramStart"/>
-      <w:r>
-        <w:rPr>
-          <w:sz w:val="24"/>
-          <w:szCs w:val="24"/>
-        </w:rPr>
-        <w:t>dispensed</w:t>
-      </w:r>
-      <w:proofErr w:type="gramEnd"/>
+        <w:t>ate dispensed</w:t>
+      </w:r>
     </w:p>
     <w:p>
       <w:pPr>
@@ -759,6 +674,7 @@
           <w:ilvl w:val="0"/>
           <w:numId w:val="5"/>
         </w:numPr>
+        <w:spacing w:line="360" w:lineRule="auto"/>
         <w:rPr>
           <w:sz w:val="24"/>
           <w:szCs w:val="24"/>
@@ -786,6 +702,7 @@
           <w:ilvl w:val="0"/>
           <w:numId w:val="5"/>
         </w:numPr>
+        <w:spacing w:line="360" w:lineRule="auto"/>
         <w:rPr>
           <w:sz w:val="24"/>
           <w:szCs w:val="24"/>
@@ -803,17 +720,8 @@
           <w:sz w:val="24"/>
           <w:szCs w:val="24"/>
         </w:rPr>
-        <w:t xml:space="preserve">mount </w:t>
-      </w:r>
-      <w:proofErr w:type="gramStart"/>
-      <w:r>
-        <w:rPr>
-          <w:sz w:val="24"/>
-          <w:szCs w:val="24"/>
-        </w:rPr>
-        <w:t>dispensed</w:t>
-      </w:r>
-      <w:proofErr w:type="gramEnd"/>
+        <w:t>mount dispensed</w:t>
+      </w:r>
     </w:p>
     <w:p>
       <w:pPr>
@@ -822,17 +730,17 @@
           <w:ilvl w:val="0"/>
           <w:numId w:val="5"/>
         </w:numPr>
-        <w:rPr>
-          <w:sz w:val="24"/>
-          <w:szCs w:val="24"/>
-        </w:rPr>
-      </w:pPr>
-      <w:r>
-        <w:rPr>
-          <w:sz w:val="24"/>
-          <w:szCs w:val="24"/>
-        </w:rPr>
-        <w:lastRenderedPageBreak/>
+        <w:spacing w:line="360" w:lineRule="auto"/>
+        <w:rPr>
+          <w:sz w:val="24"/>
+          <w:szCs w:val="24"/>
+        </w:rPr>
+      </w:pPr>
+      <w:r>
+        <w:rPr>
+          <w:sz w:val="24"/>
+          <w:szCs w:val="24"/>
+        </w:rPr>
         <w:t>i</w:t>
       </w:r>
       <w:r>
@@ -850,6 +758,7 @@
           <w:ilvl w:val="0"/>
           <w:numId w:val="5"/>
         </w:numPr>
+        <w:spacing w:line="360" w:lineRule="auto"/>
         <w:rPr>
           <w:sz w:val="24"/>
           <w:szCs w:val="24"/>
@@ -877,6 +786,7 @@
           <w:ilvl w:val="0"/>
           <w:numId w:val="5"/>
         </w:numPr>
+        <w:spacing w:line="360" w:lineRule="auto"/>
         <w:rPr>
           <w:sz w:val="24"/>
           <w:szCs w:val="24"/>
@@ -904,6 +814,7 @@
           <w:ilvl w:val="0"/>
           <w:numId w:val="5"/>
         </w:numPr>
+        <w:spacing w:line="360" w:lineRule="auto"/>
         <w:rPr>
           <w:sz w:val="24"/>
           <w:szCs w:val="24"/>
@@ -926,6 +837,7 @@
     </w:p>
     <w:p>
       <w:pPr>
+        <w:spacing w:line="360" w:lineRule="auto"/>
         <w:rPr>
           <w:sz w:val="24"/>
           <w:szCs w:val="24"/>
@@ -943,21 +855,14 @@
           <w:sz w:val="24"/>
           <w:szCs w:val="24"/>
         </w:rPr>
-        <w:t xml:space="preserve"> with information about </w:t>
-      </w:r>
-      <w:r>
-        <w:rPr>
-          <w:sz w:val="24"/>
-          <w:szCs w:val="24"/>
-        </w:rPr>
-        <w:t>the dosage, amount dispensed, route, strength, direction</w:t>
-      </w:r>
-      <w:r>
-        <w:rPr>
-          <w:sz w:val="24"/>
-          <w:szCs w:val="24"/>
-        </w:rPr>
-        <w:t>, and intention</w:t>
+        <w:t xml:space="preserve"> with information about how to use the drug</w:t>
+      </w:r>
+      <w:r>
+        <w:rPr>
+          <w:sz w:val="24"/>
+          <w:szCs w:val="24"/>
+        </w:rPr>
+        <w:t xml:space="preserve"> such as the dosage, amount dispensed, route, strength, direction for use, and the intention for use</w:t>
       </w:r>
       <w:r>
         <w:rPr>
@@ -969,24 +874,12 @@
     </w:p>
     <w:p>
       <w:pPr>
-        <w:rPr>
-          <w:sz w:val="24"/>
-          <w:szCs w:val="24"/>
-        </w:rPr>
-      </w:pPr>
-    </w:p>
-    <w:p>
-      <w:pPr>
         <w:pStyle w:val="Heading1"/>
-      </w:pPr>
-      <w:r>
-        <w:t xml:space="preserve">Items involved in the process of drug </w:t>
-      </w:r>
-      <w:proofErr w:type="gramStart"/>
-      <w:r>
-        <w:t>dispensing</w:t>
-      </w:r>
-      <w:proofErr w:type="gramEnd"/>
+        <w:spacing w:line="360" w:lineRule="auto"/>
+      </w:pPr>
+      <w:r>
+        <w:t>Items involved in the process of drug dispensing</w:t>
+      </w:r>
     </w:p>
     <w:p>
       <w:pPr>
@@ -995,6 +888,7 @@
           <w:ilvl w:val="0"/>
           <w:numId w:val="4"/>
         </w:numPr>
+        <w:spacing w:line="360" w:lineRule="auto"/>
         <w:rPr>
           <w:sz w:val="24"/>
           <w:szCs w:val="24"/>
@@ -1015,6 +909,7 @@
           <w:ilvl w:val="0"/>
           <w:numId w:val="4"/>
         </w:numPr>
+        <w:spacing w:line="360" w:lineRule="auto"/>
         <w:rPr>
           <w:sz w:val="24"/>
           <w:szCs w:val="24"/>
@@ -1035,6 +930,7 @@
           <w:ilvl w:val="0"/>
           <w:numId w:val="4"/>
         </w:numPr>
+        <w:spacing w:line="360" w:lineRule="auto"/>
         <w:rPr>
           <w:sz w:val="24"/>
           <w:szCs w:val="24"/>
@@ -1055,24 +951,18 @@
           <w:ilvl w:val="0"/>
           <w:numId w:val="4"/>
         </w:numPr>
-        <w:rPr>
-          <w:sz w:val="24"/>
-          <w:szCs w:val="24"/>
-        </w:rPr>
-      </w:pPr>
-      <w:r>
-        <w:rPr>
-          <w:sz w:val="24"/>
-          <w:szCs w:val="24"/>
-        </w:rPr>
-        <w:t>Nur</w:t>
-      </w:r>
-      <w:r>
-        <w:rPr>
-          <w:sz w:val="24"/>
-          <w:szCs w:val="24"/>
-        </w:rPr>
-        <w:t>se</w:t>
+        <w:spacing w:line="360" w:lineRule="auto"/>
+        <w:rPr>
+          <w:sz w:val="24"/>
+          <w:szCs w:val="24"/>
+        </w:rPr>
+      </w:pPr>
+      <w:r>
+        <w:rPr>
+          <w:sz w:val="24"/>
+          <w:szCs w:val="24"/>
+        </w:rPr>
+        <w:t>Nurses</w:t>
       </w:r>
     </w:p>
     <w:p>
@@ -1082,6 +972,7 @@
           <w:ilvl w:val="0"/>
           <w:numId w:val="4"/>
         </w:numPr>
+        <w:spacing w:line="360" w:lineRule="auto"/>
         <w:rPr>
           <w:sz w:val="24"/>
           <w:szCs w:val="24"/>
@@ -1102,6 +993,7 @@
           <w:ilvl w:val="0"/>
           <w:numId w:val="4"/>
         </w:numPr>
+        <w:spacing w:line="360" w:lineRule="auto"/>
         <w:rPr>
           <w:sz w:val="24"/>
           <w:szCs w:val="24"/>
@@ -1114,16 +1006,32 @@
         </w:rPr>
         <w:t>General administrator</w:t>
       </w:r>
-      <w:r>
-        <w:rPr>
-          <w:sz w:val="24"/>
-          <w:szCs w:val="24"/>
-        </w:rPr>
-        <w:t xml:space="preserve"> (pharmacists)</w:t>
-      </w:r>
-    </w:p>
-    <w:p>
-      <w:pPr>
+    </w:p>
+    <w:p>
+      <w:pPr>
+        <w:pStyle w:val="ListParagraph"/>
+        <w:numPr>
+          <w:ilvl w:val="0"/>
+          <w:numId w:val="4"/>
+        </w:numPr>
+        <w:spacing w:line="360" w:lineRule="auto"/>
+        <w:rPr>
+          <w:sz w:val="24"/>
+          <w:szCs w:val="24"/>
+        </w:rPr>
+      </w:pPr>
+      <w:r>
+        <w:rPr>
+          <w:sz w:val="24"/>
+          <w:szCs w:val="24"/>
+        </w:rPr>
+        <w:lastRenderedPageBreak/>
+        <w:t>pharmaceutical company</w:t>
+      </w:r>
+    </w:p>
+    <w:p>
+      <w:pPr>
+        <w:spacing w:line="360" w:lineRule="auto"/>
         <w:ind w:left="360"/>
         <w:rPr>
           <w:sz w:val="24"/>
@@ -1133,140 +1041,607 @@
     </w:p>
     <w:p>
       <w:pPr>
+        <w:spacing w:line="360" w:lineRule="auto"/>
+        <w:rPr>
+          <w:rFonts w:asciiTheme="majorHAnsi" w:hAnsiTheme="majorHAnsi" w:cstheme="majorHAnsi"/>
+          <w:color w:val="2F5496" w:themeColor="accent1" w:themeShade="BF"/>
+          <w:sz w:val="32"/>
+          <w:szCs w:val="32"/>
+        </w:rPr>
+      </w:pPr>
+      <w:r>
+        <w:rPr>
+          <w:rFonts w:asciiTheme="majorHAnsi" w:hAnsiTheme="majorHAnsi" w:cstheme="majorHAnsi"/>
+          <w:color w:val="2F5496" w:themeColor="accent1" w:themeShade="BF"/>
+          <w:sz w:val="32"/>
+          <w:szCs w:val="32"/>
+        </w:rPr>
+        <w:t>Requirements</w:t>
+      </w:r>
+      <w:r>
+        <w:rPr>
+          <w:rFonts w:asciiTheme="majorHAnsi" w:hAnsiTheme="majorHAnsi" w:cstheme="majorHAnsi"/>
+          <w:color w:val="2F5496" w:themeColor="accent1" w:themeShade="BF"/>
+          <w:sz w:val="32"/>
+          <w:szCs w:val="32"/>
+        </w:rPr>
+        <w:t xml:space="preserve"> that were initially given</w:t>
+      </w:r>
+    </w:p>
+    <w:p>
+      <w:pPr>
+        <w:spacing w:line="360" w:lineRule="auto"/>
         <w:ind w:left="360"/>
         <w:rPr>
           <w:sz w:val="24"/>
           <w:szCs w:val="24"/>
         </w:rPr>
       </w:pPr>
-    </w:p>
-    <w:p>
-      <w:pPr>
+      <w:r>
+        <w:rPr>
+          <w:sz w:val="24"/>
+          <w:szCs w:val="24"/>
+        </w:rPr>
+        <w:t>i. Patients are identified by SSN, and their names, addresses, and also ages.</w:t>
+      </w:r>
+    </w:p>
+    <w:p>
+      <w:pPr>
+        <w:spacing w:line="360" w:lineRule="auto"/>
         <w:ind w:left="360"/>
         <w:rPr>
           <w:sz w:val="24"/>
           <w:szCs w:val="24"/>
         </w:rPr>
       </w:pPr>
-    </w:p>
-    <w:p>
-      <w:pPr>
+      <w:r>
+        <w:rPr>
+          <w:sz w:val="24"/>
+          <w:szCs w:val="24"/>
+        </w:rPr>
+        <w:t>ii. Doctors are identified by an SSN, for each doctor, the name, specialty and years</w:t>
+      </w:r>
+    </w:p>
+    <w:p>
+      <w:pPr>
+        <w:spacing w:line="360" w:lineRule="auto"/>
         <w:ind w:left="360"/>
         <w:rPr>
           <w:sz w:val="24"/>
           <w:szCs w:val="24"/>
         </w:rPr>
       </w:pPr>
-    </w:p>
-    <w:p>
-      <w:pPr>
+      <w:r>
+        <w:rPr>
+          <w:sz w:val="24"/>
+          <w:szCs w:val="24"/>
+        </w:rPr>
+        <w:t>of experience must be recorded.</w:t>
+      </w:r>
+    </w:p>
+    <w:p>
+      <w:pPr>
+        <w:spacing w:line="360" w:lineRule="auto"/>
         <w:ind w:left="360"/>
         <w:rPr>
           <w:sz w:val="24"/>
           <w:szCs w:val="24"/>
         </w:rPr>
       </w:pPr>
-    </w:p>
-    <w:p>
-      <w:pPr>
+      <w:r>
+        <w:rPr>
+          <w:sz w:val="24"/>
+          <w:szCs w:val="24"/>
+        </w:rPr>
+        <w:t>iii. Each pharmaceutical company is identified by name and has a phone number.</w:t>
+      </w:r>
+    </w:p>
+    <w:p>
+      <w:pPr>
+        <w:spacing w:line="360" w:lineRule="auto"/>
         <w:ind w:left="360"/>
         <w:rPr>
           <w:sz w:val="24"/>
           <w:szCs w:val="24"/>
         </w:rPr>
       </w:pPr>
-    </w:p>
-    <w:p>
-      <w:pPr>
+      <w:r>
+        <w:rPr>
+          <w:sz w:val="24"/>
+          <w:szCs w:val="24"/>
+        </w:rPr>
+        <w:t>iv. For each drug, the trade name and formula must be reordered. Each drug is sold</w:t>
+      </w:r>
+    </w:p>
+    <w:p>
+      <w:pPr>
+        <w:spacing w:line="360" w:lineRule="auto"/>
         <w:ind w:left="360"/>
         <w:rPr>
           <w:sz w:val="24"/>
           <w:szCs w:val="24"/>
         </w:rPr>
       </w:pPr>
-    </w:p>
-    <w:p>
-      <w:pPr>
+      <w:r>
+        <w:rPr>
+          <w:sz w:val="24"/>
+          <w:szCs w:val="24"/>
+        </w:rPr>
+        <w:t>by a given pharmaceutical company, and the trade name identifies a drug uniquely</w:t>
+      </w:r>
+    </w:p>
+    <w:p>
+      <w:pPr>
+        <w:spacing w:line="360" w:lineRule="auto"/>
         <w:ind w:left="360"/>
         <w:rPr>
           <w:sz w:val="24"/>
           <w:szCs w:val="24"/>
         </w:rPr>
       </w:pPr>
-    </w:p>
-    <w:p>
-      <w:pPr>
+      <w:r>
+        <w:rPr>
+          <w:sz w:val="24"/>
+          <w:szCs w:val="24"/>
+        </w:rPr>
+        <w:t>from among the products of that company. If a pharmaceutical company is</w:t>
+      </w:r>
+    </w:p>
+    <w:p>
+      <w:pPr>
+        <w:spacing w:line="360" w:lineRule="auto"/>
         <w:ind w:left="360"/>
         <w:rPr>
           <w:sz w:val="24"/>
           <w:szCs w:val="24"/>
         </w:rPr>
       </w:pPr>
-    </w:p>
-    <w:p>
-      <w:pPr>
+      <w:r>
+        <w:rPr>
+          <w:sz w:val="24"/>
+          <w:szCs w:val="24"/>
+        </w:rPr>
+        <w:t>deleted, you need not keep track of its products any longer.</w:t>
+      </w:r>
+    </w:p>
+    <w:p>
+      <w:pPr>
+        <w:spacing w:line="360" w:lineRule="auto"/>
         <w:ind w:left="360"/>
         <w:rPr>
           <w:sz w:val="24"/>
           <w:szCs w:val="24"/>
         </w:rPr>
       </w:pPr>
-    </w:p>
-    <w:p>
-      <w:pPr>
+      <w:r>
+        <w:rPr>
+          <w:sz w:val="24"/>
+          <w:szCs w:val="24"/>
+        </w:rPr>
+        <w:t>v. Each pharmacy has a name, address, and phone number.</w:t>
+      </w:r>
+    </w:p>
+    <w:p>
+      <w:pPr>
+        <w:spacing w:line="360" w:lineRule="auto"/>
         <w:ind w:left="360"/>
         <w:rPr>
           <w:sz w:val="24"/>
           <w:szCs w:val="24"/>
         </w:rPr>
       </w:pPr>
-    </w:p>
-    <w:p>
-      <w:pPr>
+      <w:r>
+        <w:rPr>
+          <w:sz w:val="24"/>
+          <w:szCs w:val="24"/>
+        </w:rPr>
+        <w:t>vi. Every patient has a primary physician. Every doctor has at least one patient.</w:t>
+      </w:r>
+    </w:p>
+    <w:p>
+      <w:pPr>
+        <w:spacing w:line="360" w:lineRule="auto"/>
         <w:ind w:left="360"/>
         <w:rPr>
           <w:sz w:val="24"/>
           <w:szCs w:val="24"/>
         </w:rPr>
       </w:pPr>
-    </w:p>
-    <w:p>
-      <w:pPr>
+      <w:r>
+        <w:rPr>
+          <w:sz w:val="24"/>
+          <w:szCs w:val="24"/>
+        </w:rPr>
+        <w:t>vii. Each pharmacy sells several drugs and has a price for each. A drug could be sold</w:t>
+      </w:r>
+    </w:p>
+    <w:p>
+      <w:pPr>
+        <w:spacing w:line="360" w:lineRule="auto"/>
         <w:ind w:left="360"/>
         <w:rPr>
           <w:sz w:val="24"/>
           <w:szCs w:val="24"/>
         </w:rPr>
       </w:pPr>
-    </w:p>
-    <w:p>
-      <w:pPr>
+      <w:r>
+        <w:rPr>
+          <w:sz w:val="24"/>
+          <w:szCs w:val="24"/>
+        </w:rPr>
+        <w:t>at several pharmacies, and the price could vary from one pharmacy to another.</w:t>
+      </w:r>
+    </w:p>
+    <w:p>
+      <w:pPr>
+        <w:spacing w:line="360" w:lineRule="auto"/>
         <w:ind w:left="360"/>
         <w:rPr>
           <w:sz w:val="24"/>
           <w:szCs w:val="24"/>
         </w:rPr>
       </w:pPr>
-    </w:p>
-    <w:p>
-      <w:pPr>
+      <w:r>
+        <w:rPr>
+          <w:sz w:val="24"/>
+          <w:szCs w:val="24"/>
+        </w:rPr>
+        <w:t>viii. Doctors prescribe drugs for patients. A doctor could prescribe one or more drugs</w:t>
+      </w:r>
+    </w:p>
+    <w:p>
+      <w:pPr>
+        <w:spacing w:line="360" w:lineRule="auto"/>
         <w:ind w:left="360"/>
         <w:rPr>
           <w:sz w:val="24"/>
           <w:szCs w:val="24"/>
         </w:rPr>
       </w:pPr>
+      <w:r>
+        <w:rPr>
+          <w:sz w:val="24"/>
+          <w:szCs w:val="24"/>
+        </w:rPr>
+        <w:t>for several patients, and a patient could obtain prescriptions from several doctors.</w:t>
+      </w:r>
+    </w:p>
+    <w:p>
+      <w:pPr>
+        <w:spacing w:line="360" w:lineRule="auto"/>
+        <w:ind w:left="360"/>
+        <w:rPr>
+          <w:sz w:val="24"/>
+          <w:szCs w:val="24"/>
+        </w:rPr>
+      </w:pPr>
+      <w:r>
+        <w:rPr>
+          <w:sz w:val="24"/>
+          <w:szCs w:val="24"/>
+        </w:rPr>
+        <w:t>Each prescription has a date and a quantity associated with it. You can assume</w:t>
+      </w:r>
+    </w:p>
+    <w:p>
+      <w:pPr>
+        <w:spacing w:line="360" w:lineRule="auto"/>
+        <w:ind w:left="360"/>
+        <w:rPr>
+          <w:sz w:val="24"/>
+          <w:szCs w:val="24"/>
+        </w:rPr>
+      </w:pPr>
+      <w:r>
+        <w:rPr>
+          <w:sz w:val="24"/>
+          <w:szCs w:val="24"/>
+        </w:rPr>
+        <w:t>that if a doctor prescribes the same drug for the same patient more than once, only</w:t>
+      </w:r>
+    </w:p>
+    <w:p>
+      <w:pPr>
+        <w:spacing w:line="360" w:lineRule="auto"/>
+        <w:ind w:left="360"/>
+        <w:rPr>
+          <w:sz w:val="24"/>
+          <w:szCs w:val="24"/>
+        </w:rPr>
+      </w:pPr>
+      <w:r>
+        <w:rPr>
+          <w:sz w:val="24"/>
+          <w:szCs w:val="24"/>
+        </w:rPr>
+        <w:t>the last such prescription needs to be stored.</w:t>
+      </w:r>
+    </w:p>
+    <w:p>
+      <w:pPr>
+        <w:spacing w:line="360" w:lineRule="auto"/>
+        <w:ind w:left="360"/>
+        <w:rPr>
+          <w:sz w:val="24"/>
+          <w:szCs w:val="24"/>
+        </w:rPr>
+      </w:pPr>
+      <w:r>
+        <w:rPr>
+          <w:sz w:val="24"/>
+          <w:szCs w:val="24"/>
+        </w:rPr>
+        <w:t>ix. Pharmaceutical companies have long-term contracts with pharmacies. A</w:t>
+      </w:r>
+    </w:p>
+    <w:p>
+      <w:pPr>
+        <w:spacing w:line="360" w:lineRule="auto"/>
+        <w:ind w:left="360"/>
+        <w:rPr>
+          <w:sz w:val="24"/>
+          <w:szCs w:val="24"/>
+        </w:rPr>
+      </w:pPr>
+      <w:r>
+        <w:rPr>
+          <w:sz w:val="24"/>
+          <w:szCs w:val="24"/>
+        </w:rPr>
+        <w:lastRenderedPageBreak/>
+        <w:t>pharmaceutical company can contract with several pharmaceutical companies.</w:t>
+      </w:r>
+    </w:p>
+    <w:p>
+      <w:pPr>
+        <w:spacing w:line="360" w:lineRule="auto"/>
+        <w:ind w:left="360"/>
+        <w:rPr>
+          <w:sz w:val="24"/>
+          <w:szCs w:val="24"/>
+        </w:rPr>
+      </w:pPr>
+      <w:r>
+        <w:rPr>
+          <w:sz w:val="24"/>
+          <w:szCs w:val="24"/>
+        </w:rPr>
+        <w:t>For each contract, you have to store a start date, and end date, and the text of the</w:t>
+      </w:r>
+    </w:p>
+    <w:p>
+      <w:pPr>
+        <w:spacing w:line="360" w:lineRule="auto"/>
+        <w:ind w:left="360"/>
+        <w:rPr>
+          <w:sz w:val="24"/>
+          <w:szCs w:val="24"/>
+        </w:rPr>
+      </w:pPr>
+      <w:r>
+        <w:rPr>
+          <w:sz w:val="24"/>
+          <w:szCs w:val="24"/>
+        </w:rPr>
+        <w:t>contract.</w:t>
+      </w:r>
+    </w:p>
+    <w:p>
+      <w:pPr>
+        <w:spacing w:line="360" w:lineRule="auto"/>
+        <w:ind w:left="360"/>
+        <w:rPr>
+          <w:sz w:val="24"/>
+          <w:szCs w:val="24"/>
+        </w:rPr>
+      </w:pPr>
+      <w:r>
+        <w:rPr>
+          <w:sz w:val="24"/>
+          <w:szCs w:val="24"/>
+        </w:rPr>
+        <w:t>x. Pharmacies appoint a supervisor for each contract. There must always a supervisor</w:t>
+      </w:r>
+    </w:p>
+    <w:p>
+      <w:pPr>
+        <w:spacing w:line="360" w:lineRule="auto"/>
+        <w:ind w:left="360"/>
+        <w:rPr>
+          <w:sz w:val="24"/>
+          <w:szCs w:val="24"/>
+        </w:rPr>
+      </w:pPr>
+      <w:r>
+        <w:rPr>
+          <w:sz w:val="24"/>
+          <w:szCs w:val="24"/>
+        </w:rPr>
+        <w:t>for each contract</w:t>
+      </w:r>
+    </w:p>
+    <w:p>
+      <w:pPr>
+        <w:spacing w:line="360" w:lineRule="auto"/>
+        <w:ind w:left="360"/>
+        <w:rPr>
+          <w:rFonts w:asciiTheme="majorHAnsi" w:hAnsiTheme="majorHAnsi" w:cstheme="majorHAnsi"/>
+          <w:color w:val="2F5496" w:themeColor="accent1" w:themeShade="BF"/>
+          <w:sz w:val="32"/>
+          <w:szCs w:val="32"/>
+        </w:rPr>
+      </w:pPr>
+      <w:r>
+        <w:rPr>
+          <w:rFonts w:asciiTheme="majorHAnsi" w:hAnsiTheme="majorHAnsi" w:cstheme="majorHAnsi"/>
+          <w:color w:val="2F5496" w:themeColor="accent1" w:themeShade="BF"/>
+          <w:sz w:val="32"/>
+          <w:szCs w:val="32"/>
+        </w:rPr>
+        <w:t>Tools and tips that could be further included for our Drug Dispensing Software</w:t>
+      </w:r>
+    </w:p>
+    <w:p>
+      <w:pPr>
+        <w:pStyle w:val="Bibliography"/>
+        <w:numPr>
+          <w:ilvl w:val="0"/>
+          <w:numId w:val="7"/>
+        </w:numPr>
+        <w:rPr>
+          <w:sz w:val="24"/>
+          <w:szCs w:val="24"/>
+        </w:rPr>
+      </w:pPr>
+      <w:r>
+        <w:t xml:space="preserve">Dummy Medication Administration Records. </w:t>
+      </w:r>
+      <w:r>
+        <w:fldChar w:fldCharType="begin"/>
+      </w:r>
+      <w:r>
+        <w:instrText xml:space="preserve"> ADDIN ZOTERO_BIBL {"uncited":[],"omitted":[],"custom":[]} CSL_BIBLIOGRAPHY </w:instrText>
+      </w:r>
+      <w:r>
+        <w:fldChar w:fldCharType="separate"/>
+      </w:r>
+      <w:r>
+        <w:rPr>
+          <w:rFonts w:ascii="Calibri" w:hAnsi="Calibri" w:cs="Calibri"/>
+          <w:i/>
+          <w:iCs/>
+          <w:sz w:val="24"/>
+        </w:rPr>
+        <w:t xml:space="preserve">Best Medication Dispensing Software in 2023: </w:t>
+      </w:r>
+      <w:r>
+        <w:rPr>
+          <w:sz w:val="24"/>
+          <w:szCs w:val="24"/>
+        </w:rPr>
+        <w:fldChar w:fldCharType="end"/>
+      </w:r>
+    </w:p>
+    <w:p>
+      <w:pPr>
+        <w:pStyle w:val="ListParagraph"/>
+        <w:numPr>
+          <w:ilvl w:val="0"/>
+          <w:numId w:val="7"/>
+        </w:numPr>
+      </w:pPr>
+      <w:r>
+        <w:t>Direct mail and marketing automation software</w:t>
+      </w:r>
+    </w:p>
+    <w:p>
+      <w:pPr>
+        <w:pStyle w:val="ListParagraph"/>
+        <w:numPr>
+          <w:ilvl w:val="0"/>
+          <w:numId w:val="7"/>
+        </w:numPr>
+        <w:spacing w:line="360" w:lineRule="auto"/>
+        <w:rPr>
+          <w:sz w:val="24"/>
+          <w:szCs w:val="24"/>
+        </w:rPr>
+      </w:pPr>
+      <w:r>
+        <w:t>Service Desk Software with a focus on a ticketing platform.</w:t>
+      </w:r>
+    </w:p>
+    <w:p>
+      <w:pPr>
+        <w:pStyle w:val="ListParagraph"/>
+        <w:numPr>
+          <w:ilvl w:val="0"/>
+          <w:numId w:val="7"/>
+        </w:numPr>
+        <w:spacing w:line="360" w:lineRule="auto"/>
+        <w:rPr>
+          <w:sz w:val="24"/>
+          <w:szCs w:val="24"/>
+        </w:rPr>
+      </w:pPr>
+      <w:r>
+        <w:t>A way to manage the company’s digital, physical and virtual components in databases</w:t>
+      </w:r>
+    </w:p>
+    <w:p>
+      <w:pPr>
+        <w:pStyle w:val="ListParagraph"/>
+        <w:numPr>
+          <w:ilvl w:val="0"/>
+          <w:numId w:val="7"/>
+        </w:numPr>
+        <w:spacing w:line="360" w:lineRule="auto"/>
+        <w:rPr>
+          <w:sz w:val="24"/>
+          <w:szCs w:val="24"/>
+        </w:rPr>
+      </w:pPr>
+      <w:r>
+        <w:rPr>
+          <w:sz w:val="24"/>
+          <w:szCs w:val="24"/>
+        </w:rPr>
+        <w:t>ERP procedure storage</w:t>
+      </w:r>
+    </w:p>
+    <w:p>
+      <w:pPr>
+        <w:spacing w:line="360" w:lineRule="auto"/>
+        <w:ind w:left="360"/>
+        <w:rPr>
+          <w:sz w:val="24"/>
+          <w:szCs w:val="24"/>
+        </w:rPr>
+      </w:pPr>
+    </w:p>
+    <w:p>
+      <w:pPr>
+        <w:spacing w:line="360" w:lineRule="auto"/>
+        <w:ind w:left="360"/>
+        <w:rPr>
+          <w:sz w:val="24"/>
+          <w:szCs w:val="24"/>
+        </w:rPr>
+      </w:pPr>
+    </w:p>
+    <w:p>
+      <w:pPr>
+        <w:spacing w:line="360" w:lineRule="auto"/>
+        <w:ind w:left="360"/>
+        <w:rPr>
+          <w:sz w:val="24"/>
+          <w:szCs w:val="24"/>
+        </w:rPr>
+      </w:pPr>
+    </w:p>
+    <w:p>
+      <w:pPr>
+        <w:spacing w:line="360" w:lineRule="auto"/>
+        <w:ind w:left="360"/>
+        <w:rPr>
+          <w:sz w:val="24"/>
+          <w:szCs w:val="24"/>
+        </w:rPr>
+      </w:pPr>
     </w:p>
     <w:p>
       <w:pPr>
         <w:pStyle w:val="Heading1"/>
-      </w:pPr>
-      <w:r>
-        <w:lastRenderedPageBreak/>
+        <w:spacing w:line="360" w:lineRule="auto"/>
+      </w:pPr>
+      <w:r>
         <w:t>Resources</w:t>
       </w:r>
     </w:p>
     <w:p>
+      <w:pPr>
+        <w:spacing w:line="360" w:lineRule="auto"/>
+      </w:pPr>
       <w:hyperlink r:id="rId5" w:anchor=":~:text=Dispensing%20includes%20preparing%20and%20giving,the%20involvement%20of%20a%20pharmacist" w:history="1">
         <w:r>
           <w:rPr>
@@ -1279,9 +1654,46 @@
         <w:t>.</w:t>
       </w:r>
     </w:p>
-    <w:p/>
-    <w:p/>
-    <w:p/>
+    <w:p>
+      <w:pPr>
+        <w:pStyle w:val="Bibliography"/>
+        <w:rPr>
+          <w:rFonts w:ascii="Calibri" w:hAnsi="Calibri" w:cs="Calibri"/>
+          <w:sz w:val="24"/>
+        </w:rPr>
+      </w:pPr>
+      <w:r>
+        <w:rPr>
+          <w:rFonts w:ascii="Calibri" w:hAnsi="Calibri" w:cs="Calibri"/>
+          <w:i/>
+          <w:iCs/>
+          <w:sz w:val="24"/>
+        </w:rPr>
+        <w:t>Compare 60+</w:t>
+      </w:r>
+      <w:r>
+        <w:rPr>
+          <w:rFonts w:ascii="Calibri" w:hAnsi="Calibri" w:cs="Calibri"/>
+          <w:sz w:val="24"/>
+        </w:rPr>
+        <w:t>. (n.d.). G2. Retrieved April 30, 2023, from https://www.g2.com/categories/medication-dispensing</w:t>
+      </w:r>
+    </w:p>
+    <w:p>
+      <w:pPr>
+        <w:spacing w:line="360" w:lineRule="auto"/>
+      </w:pPr>
+    </w:p>
+    <w:p>
+      <w:pPr>
+        <w:spacing w:line="360" w:lineRule="auto"/>
+      </w:pPr>
+    </w:p>
+    <w:p>
+      <w:pPr>
+        <w:spacing w:line="360" w:lineRule="auto"/>
+      </w:pPr>
+    </w:p>
     <w:sectPr>
       <w:pgSz w:w="12240" w:h="15840"/>
       <w:pgMar w:top="1440" w:right="1440" w:bottom="1440" w:left="1440" w:header="720" w:footer="720" w:gutter="0"/>
@@ -1669,6 +2081,185 @@
     </w:lvl>
   </w:abstractNum>
   <w:abstractNum w:abstractNumId="4" w15:restartNumberingAfterBreak="0">
+    <w:nsid w:val="5ED428FB"/>
+    <w:multiLevelType w:val="hybridMultilevel"/>
+    <w:tmpl w:val="833C1474"/>
+    <w:lvl w:ilvl="0" w:tplc="2F0C2DBA">
+      <w:start w:val="1"/>
+      <w:numFmt w:val="decimal"/>
+      <w:lvlText w:val="%1."/>
+      <w:lvlJc w:val="left"/>
+      <w:pPr>
+        <w:ind w:left="720" w:hanging="360"/>
+      </w:pPr>
+      <w:rPr>
+        <w:rFonts w:hint="default"/>
+        <w:sz w:val="22"/>
+      </w:rPr>
+    </w:lvl>
+    <w:lvl w:ilvl="1" w:tplc="08090019" w:tentative="1">
+      <w:start w:val="1"/>
+      <w:numFmt w:val="lowerLetter"/>
+      <w:lvlText w:val="%2."/>
+      <w:lvlJc w:val="left"/>
+      <w:pPr>
+        <w:ind w:left="1440" w:hanging="360"/>
+      </w:pPr>
+    </w:lvl>
+    <w:lvl w:ilvl="2" w:tplc="0809001B" w:tentative="1">
+      <w:start w:val="1"/>
+      <w:numFmt w:val="lowerRoman"/>
+      <w:lvlText w:val="%3."/>
+      <w:lvlJc w:val="right"/>
+      <w:pPr>
+        <w:ind w:left="2160" w:hanging="180"/>
+      </w:pPr>
+    </w:lvl>
+    <w:lvl w:ilvl="3" w:tplc="0809000F" w:tentative="1">
+      <w:start w:val="1"/>
+      <w:numFmt w:val="decimal"/>
+      <w:lvlText w:val="%4."/>
+      <w:lvlJc w:val="left"/>
+      <w:pPr>
+        <w:ind w:left="2880" w:hanging="360"/>
+      </w:pPr>
+    </w:lvl>
+    <w:lvl w:ilvl="4" w:tplc="08090019" w:tentative="1">
+      <w:start w:val="1"/>
+      <w:numFmt w:val="lowerLetter"/>
+      <w:lvlText w:val="%5."/>
+      <w:lvlJc w:val="left"/>
+      <w:pPr>
+        <w:ind w:left="3600" w:hanging="360"/>
+      </w:pPr>
+    </w:lvl>
+    <w:lvl w:ilvl="5" w:tplc="0809001B" w:tentative="1">
+      <w:start w:val="1"/>
+      <w:numFmt w:val="lowerRoman"/>
+      <w:lvlText w:val="%6."/>
+      <w:lvlJc w:val="right"/>
+      <w:pPr>
+        <w:ind w:left="4320" w:hanging="180"/>
+      </w:pPr>
+    </w:lvl>
+    <w:lvl w:ilvl="6" w:tplc="0809000F" w:tentative="1">
+      <w:start w:val="1"/>
+      <w:numFmt w:val="decimal"/>
+      <w:lvlText w:val="%7."/>
+      <w:lvlJc w:val="left"/>
+      <w:pPr>
+        <w:ind w:left="5040" w:hanging="360"/>
+      </w:pPr>
+    </w:lvl>
+    <w:lvl w:ilvl="7" w:tplc="08090019" w:tentative="1">
+      <w:start w:val="1"/>
+      <w:numFmt w:val="lowerLetter"/>
+      <w:lvlText w:val="%8."/>
+      <w:lvlJc w:val="left"/>
+      <w:pPr>
+        <w:ind w:left="5760" w:hanging="360"/>
+      </w:pPr>
+    </w:lvl>
+    <w:lvl w:ilvl="8" w:tplc="0809001B" w:tentative="1">
+      <w:start w:val="1"/>
+      <w:numFmt w:val="lowerRoman"/>
+      <w:lvlText w:val="%9."/>
+      <w:lvlJc w:val="right"/>
+      <w:pPr>
+        <w:ind w:left="6480" w:hanging="180"/>
+      </w:pPr>
+    </w:lvl>
+  </w:abstractNum>
+  <w:abstractNum w:abstractNumId="5" w15:restartNumberingAfterBreak="0">
+    <w:nsid w:val="66632FBC"/>
+    <w:multiLevelType w:val="hybridMultilevel"/>
+    <w:tmpl w:val="801E9CB0"/>
+    <w:lvl w:ilvl="0" w:tplc="0809000F">
+      <w:start w:val="1"/>
+      <w:numFmt w:val="decimal"/>
+      <w:lvlText w:val="%1."/>
+      <w:lvlJc w:val="left"/>
+      <w:pPr>
+        <w:ind w:left="720" w:hanging="360"/>
+      </w:pPr>
+      <w:rPr>
+        <w:rFonts w:hint="default"/>
+      </w:rPr>
+    </w:lvl>
+    <w:lvl w:ilvl="1" w:tplc="08090019" w:tentative="1">
+      <w:start w:val="1"/>
+      <w:numFmt w:val="lowerLetter"/>
+      <w:lvlText w:val="%2."/>
+      <w:lvlJc w:val="left"/>
+      <w:pPr>
+        <w:ind w:left="1440" w:hanging="360"/>
+      </w:pPr>
+    </w:lvl>
+    <w:lvl w:ilvl="2" w:tplc="0809001B" w:tentative="1">
+      <w:start w:val="1"/>
+      <w:numFmt w:val="lowerRoman"/>
+      <w:lvlText w:val="%3."/>
+      <w:lvlJc w:val="right"/>
+      <w:pPr>
+        <w:ind w:left="2160" w:hanging="180"/>
+      </w:pPr>
+    </w:lvl>
+    <w:lvl w:ilvl="3" w:tplc="0809000F" w:tentative="1">
+      <w:start w:val="1"/>
+      <w:numFmt w:val="decimal"/>
+      <w:lvlText w:val="%4."/>
+      <w:lvlJc w:val="left"/>
+      <w:pPr>
+        <w:ind w:left="2880" w:hanging="360"/>
+      </w:pPr>
+    </w:lvl>
+    <w:lvl w:ilvl="4" w:tplc="08090019" w:tentative="1">
+      <w:start w:val="1"/>
+      <w:numFmt w:val="lowerLetter"/>
+      <w:lvlText w:val="%5."/>
+      <w:lvlJc w:val="left"/>
+      <w:pPr>
+        <w:ind w:left="3600" w:hanging="360"/>
+      </w:pPr>
+    </w:lvl>
+    <w:lvl w:ilvl="5" w:tplc="0809001B" w:tentative="1">
+      <w:start w:val="1"/>
+      <w:numFmt w:val="lowerRoman"/>
+      <w:lvlText w:val="%6."/>
+      <w:lvlJc w:val="right"/>
+      <w:pPr>
+        <w:ind w:left="4320" w:hanging="180"/>
+      </w:pPr>
+    </w:lvl>
+    <w:lvl w:ilvl="6" w:tplc="0809000F" w:tentative="1">
+      <w:start w:val="1"/>
+      <w:numFmt w:val="decimal"/>
+      <w:lvlText w:val="%7."/>
+      <w:lvlJc w:val="left"/>
+      <w:pPr>
+        <w:ind w:left="5040" w:hanging="360"/>
+      </w:pPr>
+    </w:lvl>
+    <w:lvl w:ilvl="7" w:tplc="08090019" w:tentative="1">
+      <w:start w:val="1"/>
+      <w:numFmt w:val="lowerLetter"/>
+      <w:lvlText w:val="%8."/>
+      <w:lvlJc w:val="left"/>
+      <w:pPr>
+        <w:ind w:left="5760" w:hanging="360"/>
+      </w:pPr>
+    </w:lvl>
+    <w:lvl w:ilvl="8" w:tplc="0809001B" w:tentative="1">
+      <w:start w:val="1"/>
+      <w:numFmt w:val="lowerRoman"/>
+      <w:lvlText w:val="%9."/>
+      <w:lvlJc w:val="right"/>
+      <w:pPr>
+        <w:ind w:left="6480" w:hanging="180"/>
+      </w:pPr>
+    </w:lvl>
+  </w:abstractNum>
+  <w:abstractNum w:abstractNumId="6" w15:restartNumberingAfterBreak="0">
     <w:nsid w:val="68710C63"/>
     <w:multiLevelType w:val="hybridMultilevel"/>
     <w:tmpl w:val="E42E49AE"/>
@@ -1764,13 +2355,19 @@
     <w:abstractNumId w:val="3"/>
   </w:num>
   <w:num w:numId="3" w16cid:durableId="1740664028">
-    <w:abstractNumId w:val="4"/>
+    <w:abstractNumId w:val="6"/>
   </w:num>
   <w:num w:numId="4" w16cid:durableId="240797822">
     <w:abstractNumId w:val="2"/>
   </w:num>
   <w:num w:numId="5" w16cid:durableId="1672176883">
     <w:abstractNumId w:val="0"/>
+  </w:num>
+  <w:num w:numId="6" w16cid:durableId="708654127">
+    <w:abstractNumId w:val="5"/>
+  </w:num>
+  <w:num w:numId="7" w16cid:durableId="826745968">
+    <w:abstractNumId w:val="4"/>
   </w:num>
 </w:numbering>
 </file>
@@ -2305,17 +2902,17 @@
       <w:shd w:val="clear" w:color="auto" w:fill="E1DFDD"/>
     </w:rPr>
   </w:style>
-  <w:style w:type="character" w:styleId="FollowedHyperlink">
-    <w:name w:val="FollowedHyperlink"/>
-    <w:basedOn w:val="DefaultParagraphFont"/>
-    <w:uiPriority w:val="99"/>
-    <w:semiHidden/>
+  <w:style w:type="paragraph" w:styleId="Bibliography">
+    <w:name w:val="Bibliography"/>
+    <w:basedOn w:val="Normal"/>
+    <w:next w:val="Normal"/>
+    <w:uiPriority w:val="37"/>
     <w:unhideWhenUsed/>
-    <w:rsid w:val="009951EC"/>
-    <w:rPr>
-      <w:color w:val="954F72" w:themeColor="followedHyperlink"/>
-      <w:u w:val="single"/>
-    </w:rPr>
+    <w:rsid w:val="0075730A"/>
+    <w:pPr>
+      <w:spacing w:after="0" w:line="480" w:lineRule="auto"/>
+      <w:ind w:left="720" w:hanging="720"/>
+    </w:pPr>
   </w:style>
 </w:styles>
 </file>

</xml_diff>